<commit_message>
Bài tập chương 10
</commit_message>
<xml_diff>
--- a/C05/Bài Tập Chương 4.docx
+++ b/C05/Bài Tập Chương 4.docx
@@ -21,6 +21,28 @@
           <w:szCs w:val="40"/>
           <w:u w:val="single"/>
         </w:rPr>
+        <w:t>6625</w:t>
+      </w:r>
+    </w:p>
+    <w:p>
+      <w:pPr>
+        <w:jc w:val="center"/>
+        <w:rPr>
+          <w:b/>
+          <w:bCs/>
+          <w:sz w:val="40"/>
+          <w:szCs w:val="40"/>
+          <w:u w:val="single"/>
+        </w:rPr>
+      </w:pPr>
+      <w:r>
+        <w:rPr>
+          <w:b/>
+          <w:bCs/>
+          <w:sz w:val="40"/>
+          <w:szCs w:val="40"/>
+          <w:u w:val="single"/>
+        </w:rPr>
         <w:t>Bài Tập Chương 4</w:t>
       </w:r>
     </w:p>
@@ -852,7 +874,6 @@
           <w:bCs/>
           <w:szCs w:val="28"/>
         </w:rPr>
-        <w:lastRenderedPageBreak/>
         <w:t>Bài 4</w:t>
       </w:r>
       <w:r>
@@ -1321,7 +1342,7 @@
     </w:p>
     <w:p>
       <w:pPr>
-        <w:pStyle w:val="oancuaDanhsach"/>
+        <w:pStyle w:val="ListParagraph"/>
         <w:numPr>
           <w:ilvl w:val="0"/>
           <w:numId w:val="6"/>
@@ -1346,7 +1367,7 @@
     </w:p>
     <w:p>
       <w:pPr>
-        <w:pStyle w:val="oancuaDanhsach"/>
+        <w:pStyle w:val="ListParagraph"/>
         <w:numPr>
           <w:ilvl w:val="0"/>
           <w:numId w:val="6"/>
@@ -1371,7 +1392,7 @@
     </w:p>
     <w:p>
       <w:pPr>
-        <w:pStyle w:val="oancuaDanhsach"/>
+        <w:pStyle w:val="ListParagraph"/>
         <w:numPr>
           <w:ilvl w:val="0"/>
           <w:numId w:val="6"/>
@@ -1396,7 +1417,7 @@
     </w:p>
     <w:p>
       <w:pPr>
-        <w:pStyle w:val="oancuaDanhsach"/>
+        <w:pStyle w:val="ListParagraph"/>
         <w:spacing w:before="100" w:beforeAutospacing="1" w:after="100" w:afterAutospacing="1" w:line="240" w:lineRule="auto"/>
         <w:ind w:left="1125"/>
         <w:jc w:val="center"/>
@@ -1419,7 +1440,7 @@
     </w:p>
     <w:p>
       <w:pPr>
-        <w:pStyle w:val="oancuaDanhsach"/>
+        <w:pStyle w:val="ListParagraph"/>
         <w:numPr>
           <w:ilvl w:val="0"/>
           <w:numId w:val="10"/>
@@ -1455,7 +1476,7 @@
     </w:p>
     <w:p>
       <w:pPr>
-        <w:pStyle w:val="oancuaDanhsach"/>
+        <w:pStyle w:val="ListParagraph"/>
         <w:spacing w:before="100" w:beforeAutospacing="1" w:after="100" w:afterAutospacing="1" w:line="240" w:lineRule="auto"/>
         <w:ind w:left="1125"/>
         <w:rPr>
@@ -3220,12 +3241,13 @@
         <w:rPr>
           <w:szCs w:val="28"/>
         </w:rPr>
+        <w:lastRenderedPageBreak/>
         <w:tab/>
       </w:r>
     </w:p>
     <w:p>
       <w:pPr>
-        <w:pStyle w:val="oancuaDanhsach"/>
+        <w:pStyle w:val="ListParagraph"/>
         <w:numPr>
           <w:ilvl w:val="0"/>
           <w:numId w:val="10"/>
@@ -3241,13 +3263,12 @@
         <w:rPr>
           <w:szCs w:val="28"/>
         </w:rPr>
-        <w:lastRenderedPageBreak/>
         <w:t>Sơ đồ khối tính số ngày của một tháng một năm nào đó.</w:t>
       </w:r>
     </w:p>
     <w:p>
       <w:pPr>
-        <w:pStyle w:val="oancuaDanhsach"/>
+        <w:pStyle w:val="ListParagraph"/>
         <w:tabs>
           <w:tab w:val="left" w:pos="6601"/>
         </w:tabs>
@@ -3370,7 +3391,7 @@
     </w:p>
     <w:p>
       <w:pPr>
-        <w:pStyle w:val="oancuaDanhsach"/>
+        <w:pStyle w:val="ListParagraph"/>
         <w:tabs>
           <w:tab w:val="left" w:pos="6601"/>
         </w:tabs>
@@ -3382,7 +3403,7 @@
     </w:p>
     <w:p>
       <w:pPr>
-        <w:pStyle w:val="oancuaDanhsach"/>
+        <w:pStyle w:val="ListParagraph"/>
         <w:tabs>
           <w:tab w:val="left" w:pos="6601"/>
         </w:tabs>
@@ -3469,7 +3490,7 @@
     </w:p>
     <w:p>
       <w:pPr>
-        <w:pStyle w:val="oancuaDanhsach"/>
+        <w:pStyle w:val="ListParagraph"/>
         <w:tabs>
           <w:tab w:val="left" w:pos="6601"/>
         </w:tabs>
@@ -3481,7 +3502,7 @@
     </w:p>
     <w:p>
       <w:pPr>
-        <w:pStyle w:val="oancuaDanhsach"/>
+        <w:pStyle w:val="ListParagraph"/>
         <w:tabs>
           <w:tab w:val="left" w:pos="6601"/>
         </w:tabs>
@@ -3617,7 +3638,7 @@
     </w:p>
     <w:p>
       <w:pPr>
-        <w:pStyle w:val="oancuaDanhsach"/>
+        <w:pStyle w:val="ListParagraph"/>
         <w:tabs>
           <w:tab w:val="left" w:pos="6601"/>
         </w:tabs>
@@ -3704,7 +3725,7 @@
     </w:p>
     <w:p>
       <w:pPr>
-        <w:pStyle w:val="oancuaDanhsach"/>
+        <w:pStyle w:val="ListParagraph"/>
         <w:tabs>
           <w:tab w:val="left" w:pos="6601"/>
         </w:tabs>
@@ -3716,7 +3737,7 @@
     </w:p>
     <w:p>
       <w:pPr>
-        <w:pStyle w:val="oancuaDanhsach"/>
+        <w:pStyle w:val="ListParagraph"/>
         <w:tabs>
           <w:tab w:val="left" w:pos="6601"/>
         </w:tabs>
@@ -3936,7 +3957,7 @@
     </w:p>
     <w:p>
       <w:pPr>
-        <w:pStyle w:val="oancuaDanhsach"/>
+        <w:pStyle w:val="ListParagraph"/>
         <w:tabs>
           <w:tab w:val="left" w:pos="5308"/>
         </w:tabs>
@@ -4080,7 +4101,7 @@
     </w:p>
     <w:p>
       <w:pPr>
-        <w:pStyle w:val="oancuaDanhsach"/>
+        <w:pStyle w:val="ListParagraph"/>
         <w:tabs>
           <w:tab w:val="left" w:pos="6601"/>
         </w:tabs>
@@ -4247,7 +4268,7 @@
     </w:p>
     <w:p>
       <w:pPr>
-        <w:pStyle w:val="oancuaDanhsach"/>
+        <w:pStyle w:val="ListParagraph"/>
         <w:tabs>
           <w:tab w:val="left" w:pos="6601"/>
         </w:tabs>
@@ -4259,7 +4280,7 @@
     </w:p>
     <w:p>
       <w:pPr>
-        <w:pStyle w:val="oancuaDanhsach"/>
+        <w:pStyle w:val="ListParagraph"/>
         <w:tabs>
           <w:tab w:val="left" w:pos="6601"/>
         </w:tabs>
@@ -4346,7 +4367,7 @@
     </w:p>
     <w:p>
       <w:pPr>
-        <w:pStyle w:val="oancuaDanhsach"/>
+        <w:pStyle w:val="ListParagraph"/>
         <w:tabs>
           <w:tab w:val="left" w:pos="6601"/>
         </w:tabs>
@@ -4374,7 +4395,7 @@
     </w:p>
     <w:p>
       <w:pPr>
-        <w:pStyle w:val="oancuaDanhsach"/>
+        <w:pStyle w:val="ListParagraph"/>
         <w:tabs>
           <w:tab w:val="left" w:pos="6601"/>
         </w:tabs>
@@ -4594,7 +4615,7 @@
     </w:p>
     <w:p>
       <w:pPr>
-        <w:pStyle w:val="oancuaDanhsach"/>
+        <w:pStyle w:val="ListParagraph"/>
         <w:tabs>
           <w:tab w:val="left" w:pos="5124"/>
         </w:tabs>
@@ -4815,7 +4836,7 @@
     </w:p>
     <w:p>
       <w:pPr>
-        <w:pStyle w:val="oancuaDanhsach"/>
+        <w:pStyle w:val="ListParagraph"/>
         <w:tabs>
           <w:tab w:val="left" w:pos="6601"/>
         </w:tabs>
@@ -4827,7 +4848,7 @@
     </w:p>
     <w:p>
       <w:pPr>
-        <w:pStyle w:val="oancuaDanhsach"/>
+        <w:pStyle w:val="ListParagraph"/>
         <w:tabs>
           <w:tab w:val="left" w:pos="6601"/>
         </w:tabs>
@@ -4839,7 +4860,7 @@
     </w:p>
     <w:p>
       <w:pPr>
-        <w:pStyle w:val="oancuaDanhsach"/>
+        <w:pStyle w:val="ListParagraph"/>
         <w:tabs>
           <w:tab w:val="left" w:pos="6601"/>
         </w:tabs>
@@ -4941,7 +4962,7 @@
     </w:p>
     <w:p>
       <w:pPr>
-        <w:pStyle w:val="oancuaDanhsach"/>
+        <w:pStyle w:val="ListParagraph"/>
         <w:tabs>
           <w:tab w:val="left" w:pos="2880"/>
         </w:tabs>
@@ -4959,7 +4980,7 @@
     </w:p>
     <w:p>
       <w:pPr>
-        <w:pStyle w:val="oancuaDanhsach"/>
+        <w:pStyle w:val="ListParagraph"/>
         <w:tabs>
           <w:tab w:val="left" w:pos="6601"/>
         </w:tabs>
@@ -5101,7 +5122,7 @@
     </w:p>
     <w:p>
       <w:pPr>
-        <w:pStyle w:val="oancuaDanhsach"/>
+        <w:pStyle w:val="ListParagraph"/>
         <w:tabs>
           <w:tab w:val="left" w:pos="6601"/>
         </w:tabs>
@@ -5113,7 +5134,7 @@
     </w:p>
     <w:p>
       <w:pPr>
-        <w:pStyle w:val="oancuaDanhsach"/>
+        <w:pStyle w:val="ListParagraph"/>
         <w:tabs>
           <w:tab w:val="left" w:pos="6601"/>
         </w:tabs>
@@ -5200,7 +5221,7 @@
     </w:p>
     <w:p>
       <w:pPr>
-        <w:pStyle w:val="oancuaDanhsach"/>
+        <w:pStyle w:val="ListParagraph"/>
         <w:tabs>
           <w:tab w:val="left" w:pos="6601"/>
         </w:tabs>
@@ -5212,7 +5233,7 @@
     </w:p>
     <w:p>
       <w:pPr>
-        <w:pStyle w:val="oancuaDanhsach"/>
+        <w:pStyle w:val="ListParagraph"/>
         <w:tabs>
           <w:tab w:val="left" w:pos="6601"/>
         </w:tabs>
@@ -5348,7 +5369,7 @@
     </w:p>
     <w:p>
       <w:pPr>
-        <w:pStyle w:val="oancuaDanhsach"/>
+        <w:pStyle w:val="ListParagraph"/>
         <w:tabs>
           <w:tab w:val="left" w:pos="6601"/>
         </w:tabs>
@@ -5360,7 +5381,7 @@
     </w:p>
     <w:p>
       <w:pPr>
-        <w:pStyle w:val="oancuaDanhsach"/>
+        <w:pStyle w:val="ListParagraph"/>
         <w:tabs>
           <w:tab w:val="left" w:pos="6601"/>
         </w:tabs>
@@ -5449,7 +5470,7 @@
     </w:p>
     <w:p>
       <w:pPr>
-        <w:pStyle w:val="oancuaDanhsach"/>
+        <w:pStyle w:val="ListParagraph"/>
         <w:tabs>
           <w:tab w:val="left" w:pos="6601"/>
         </w:tabs>
@@ -5461,7 +5482,7 @@
     </w:p>
     <w:p>
       <w:pPr>
-        <w:pStyle w:val="oancuaDanhsach"/>
+        <w:pStyle w:val="ListParagraph"/>
         <w:tabs>
           <w:tab w:val="left" w:pos="5341"/>
         </w:tabs>
@@ -5627,7 +5648,7 @@
     </w:p>
     <w:p>
       <w:pPr>
-        <w:pStyle w:val="oancuaDanhsach"/>
+        <w:pStyle w:val="ListParagraph"/>
         <w:tabs>
           <w:tab w:val="left" w:pos="5341"/>
         </w:tabs>
@@ -5854,7 +5875,7 @@
     </w:p>
     <w:p>
       <w:pPr>
-        <w:pStyle w:val="oancuaDanhsach"/>
+        <w:pStyle w:val="ListParagraph"/>
         <w:tabs>
           <w:tab w:val="left" w:pos="6601"/>
         </w:tabs>
@@ -5959,7 +5980,7 @@
     </w:p>
     <w:p>
       <w:pPr>
-        <w:pStyle w:val="oancuaDanhsach"/>
+        <w:pStyle w:val="ListParagraph"/>
         <w:tabs>
           <w:tab w:val="left" w:pos="3014"/>
         </w:tabs>
@@ -5978,7 +5999,7 @@
     </w:p>
     <w:p>
       <w:pPr>
-        <w:pStyle w:val="oancuaDanhsach"/>
+        <w:pStyle w:val="ListParagraph"/>
         <w:tabs>
           <w:tab w:val="left" w:pos="5358"/>
           <w:tab w:val="left" w:pos="5442"/>
@@ -6003,7 +6024,7 @@
     </w:p>
     <w:p>
       <w:pPr>
-        <w:pStyle w:val="oancuaDanhsach"/>
+        <w:pStyle w:val="ListParagraph"/>
         <w:tabs>
           <w:tab w:val="left" w:pos="6601"/>
         </w:tabs>
@@ -6015,7 +6036,7 @@
     </w:p>
     <w:p>
       <w:pPr>
-        <w:pStyle w:val="oancuaDanhsach"/>
+        <w:pStyle w:val="ListParagraph"/>
         <w:tabs>
           <w:tab w:val="left" w:pos="2670"/>
         </w:tabs>
@@ -6111,7 +6132,7 @@
     </w:p>
     <w:p>
       <w:pPr>
-        <w:pStyle w:val="oancuaDanhsach"/>
+        <w:pStyle w:val="ListParagraph"/>
         <w:tabs>
           <w:tab w:val="left" w:pos="5415"/>
         </w:tabs>
@@ -6324,7 +6345,7 @@
     </w:p>
     <w:p>
       <w:pPr>
-        <w:pStyle w:val="oancuaDanhsach"/>
+        <w:pStyle w:val="ListParagraph"/>
         <w:tabs>
           <w:tab w:val="left" w:pos="6601"/>
         </w:tabs>
@@ -6585,7 +6606,7 @@
     </w:p>
     <w:p>
       <w:pPr>
-        <w:pStyle w:val="oancuaDanhsach"/>
+        <w:pStyle w:val="ListParagraph"/>
         <w:tabs>
           <w:tab w:val="left" w:pos="6601"/>
         </w:tabs>
@@ -6597,7 +6618,7 @@
     </w:p>
     <w:p>
       <w:pPr>
-        <w:pStyle w:val="oancuaDanhsach"/>
+        <w:pStyle w:val="ListParagraph"/>
         <w:tabs>
           <w:tab w:val="left" w:pos="6601"/>
         </w:tabs>
@@ -6686,7 +6707,7 @@
     </w:p>
     <w:p>
       <w:pPr>
-        <w:pStyle w:val="oancuaDanhsach"/>
+        <w:pStyle w:val="ListParagraph"/>
         <w:tabs>
           <w:tab w:val="left" w:pos="6601"/>
         </w:tabs>
@@ -6698,7 +6719,7 @@
     </w:p>
     <w:p>
       <w:pPr>
-        <w:pStyle w:val="oancuaDanhsach"/>
+        <w:pStyle w:val="ListParagraph"/>
         <w:tabs>
           <w:tab w:val="left" w:pos="6601"/>
         </w:tabs>
@@ -6823,7 +6844,7 @@
     </w:p>
     <w:p>
       <w:pPr>
-        <w:pStyle w:val="oancuaDanhsach"/>
+        <w:pStyle w:val="ListParagraph"/>
         <w:tabs>
           <w:tab w:val="left" w:pos="6601"/>
         </w:tabs>
@@ -6921,7 +6942,7 @@
     </w:p>
     <w:p>
       <w:pPr>
-        <w:pStyle w:val="oancuaDanhsach"/>
+        <w:pStyle w:val="ListParagraph"/>
         <w:tabs>
           <w:tab w:val="left" w:pos="6601"/>
         </w:tabs>
@@ -6933,7 +6954,7 @@
     </w:p>
     <w:p>
       <w:pPr>
-        <w:pStyle w:val="oancuaDanhsach"/>
+        <w:pStyle w:val="ListParagraph"/>
         <w:tabs>
           <w:tab w:val="left" w:pos="6601"/>
         </w:tabs>
@@ -6945,7 +6966,7 @@
     </w:p>
     <w:p>
       <w:pPr>
-        <w:pStyle w:val="oancuaDanhsach"/>
+        <w:pStyle w:val="ListParagraph"/>
         <w:tabs>
           <w:tab w:val="left" w:pos="6601"/>
         </w:tabs>
@@ -6957,7 +6978,7 @@
     </w:p>
     <w:p>
       <w:pPr>
-        <w:pStyle w:val="oancuaDanhsach"/>
+        <w:pStyle w:val="ListParagraph"/>
         <w:tabs>
           <w:tab w:val="left" w:pos="6601"/>
         </w:tabs>
@@ -6969,7 +6990,7 @@
     </w:p>
     <w:p>
       <w:pPr>
-        <w:pStyle w:val="oancuaDanhsach"/>
+        <w:pStyle w:val="ListParagraph"/>
         <w:numPr>
           <w:ilvl w:val="0"/>
           <w:numId w:val="10"/>
@@ -6990,7 +7011,7 @@
     </w:p>
     <w:p>
       <w:pPr>
-        <w:pStyle w:val="oancuaDanhsach"/>
+        <w:pStyle w:val="ListParagraph"/>
         <w:tabs>
           <w:tab w:val="left" w:pos="6601"/>
         </w:tabs>
@@ -7116,7 +7137,7 @@
     </w:p>
     <w:p>
       <w:pPr>
-        <w:pStyle w:val="oancuaDanhsach"/>
+        <w:pStyle w:val="ListParagraph"/>
         <w:tabs>
           <w:tab w:val="left" w:pos="6601"/>
         </w:tabs>
@@ -9088,7 +9109,6 @@
           <w:rFonts w:ascii="Roboto" w:hAnsi="Roboto"/>
           <w:color w:val="111111"/>
         </w:rPr>
-        <w:lastRenderedPageBreak/>
         <w:t xml:space="preserve">  Bài 7:</w:t>
       </w:r>
       <w:r>
@@ -11128,17 +11148,17 @@
     <w:lsdException w:name="Unresolved Mention" w:semiHidden="1" w:unhideWhenUsed="1"/>
     <w:lsdException w:name="Smart Link" w:semiHidden="1" w:unhideWhenUsed="1"/>
   </w:latentStyles>
-  <w:style w:type="paragraph" w:default="1" w:styleId="Binhthng">
+  <w:style w:type="paragraph" w:default="1" w:styleId="Normal">
     <w:name w:val="Normal"/>
     <w:qFormat/>
   </w:style>
-  <w:style w:type="character" w:default="1" w:styleId="Phngmcinhcuaoanvn">
+  <w:style w:type="character" w:default="1" w:styleId="DefaultParagraphFont">
     <w:name w:val="Default Paragraph Font"/>
     <w:uiPriority w:val="1"/>
     <w:semiHidden/>
     <w:unhideWhenUsed/>
   </w:style>
-  <w:style w:type="table" w:default="1" w:styleId="BangThngthng">
+  <w:style w:type="table" w:default="1" w:styleId="TableNormal">
     <w:name w:val="Normal Table"/>
     <w:uiPriority w:val="99"/>
     <w:semiHidden/>
@@ -11153,15 +11173,15 @@
       </w:tblCellMar>
     </w:tblPr>
   </w:style>
-  <w:style w:type="numbering" w:default="1" w:styleId="Khngco">
+  <w:style w:type="numbering" w:default="1" w:styleId="NoList">
     <w:name w:val="No List"/>
     <w:uiPriority w:val="99"/>
     <w:semiHidden/>
     <w:unhideWhenUsed/>
   </w:style>
-  <w:style w:type="paragraph" w:styleId="oancuaDanhsach">
+  <w:style w:type="paragraph" w:styleId="ListParagraph">
     <w:name w:val="List Paragraph"/>
-    <w:basedOn w:val="Binhthng"/>
+    <w:basedOn w:val="Normal"/>
     <w:uiPriority w:val="34"/>
     <w:qFormat/>
     <w:rsid w:val="007D23C3"/>
@@ -11170,10 +11190,10 @@
       <w:contextualSpacing/>
     </w:pPr>
   </w:style>
-  <w:style w:type="paragraph" w:styleId="utrang">
+  <w:style w:type="paragraph" w:styleId="Header">
     <w:name w:val="header"/>
-    <w:basedOn w:val="Binhthng"/>
-    <w:link w:val="utrangChar"/>
+    <w:basedOn w:val="Normal"/>
+    <w:link w:val="HeaderChar"/>
     <w:uiPriority w:val="99"/>
     <w:unhideWhenUsed/>
     <w:rsid w:val="00B215EB"/>
@@ -11185,17 +11205,17 @@
       <w:spacing w:after="0" w:line="240" w:lineRule="auto"/>
     </w:pPr>
   </w:style>
-  <w:style w:type="character" w:customStyle="1" w:styleId="utrangChar">
-    <w:name w:val="Đầu trang Char"/>
-    <w:basedOn w:val="Phngmcinhcuaoanvn"/>
-    <w:link w:val="utrang"/>
+  <w:style w:type="character" w:customStyle="1" w:styleId="HeaderChar">
+    <w:name w:val="Header Char"/>
+    <w:basedOn w:val="DefaultParagraphFont"/>
+    <w:link w:val="Header"/>
     <w:uiPriority w:val="99"/>
     <w:rsid w:val="00B215EB"/>
   </w:style>
-  <w:style w:type="paragraph" w:styleId="Chntrang">
+  <w:style w:type="paragraph" w:styleId="Footer">
     <w:name w:val="footer"/>
-    <w:basedOn w:val="Binhthng"/>
-    <w:link w:val="ChntrangChar"/>
+    <w:basedOn w:val="Normal"/>
+    <w:link w:val="FooterChar"/>
     <w:uiPriority w:val="99"/>
     <w:unhideWhenUsed/>
     <w:rsid w:val="00B215EB"/>
@@ -11207,10 +11227,10 @@
       <w:spacing w:after="0" w:line="240" w:lineRule="auto"/>
     </w:pPr>
   </w:style>
-  <w:style w:type="character" w:customStyle="1" w:styleId="ChntrangChar">
-    <w:name w:val="Chân trang Char"/>
-    <w:basedOn w:val="Phngmcinhcuaoanvn"/>
-    <w:link w:val="Chntrang"/>
+  <w:style w:type="character" w:customStyle="1" w:styleId="FooterChar">
+    <w:name w:val="Footer Char"/>
+    <w:basedOn w:val="DefaultParagraphFont"/>
+    <w:link w:val="Footer"/>
     <w:uiPriority w:val="99"/>
     <w:rsid w:val="00B215EB"/>
   </w:style>

</xml_diff>